<commit_message>
Se actualizo el documento de estrategia de automatización.
</commit_message>
<xml_diff>
--- a/Estrategia de Automatización.docx
+++ b/Estrategia de Automatización.docx
@@ -5361,6 +5361,168 @@
         </w:rPr>
         <w:t>. Este Reporte informará sobre los resultados de la ejecución de cada caso de prueba. Incluirá las pruebas que pasaron y las que fallaron, los errores encontrados, la tasa de éxito y el tiempo transcurrido.</w:t>
       </w:r>
+    </w:p>
+    <w:p>
+      <w:pPr>
+        <w:spacing w:line="360" w:lineRule="auto"/>
+        <w:rPr>
+          <w:lang w:val="es-CO"/>
+        </w:rPr>
+      </w:pPr>
+    </w:p>
+    <w:p>
+      <w:pPr>
+        <w:spacing w:line="360" w:lineRule="auto"/>
+        <w:rPr>
+          <w:lang w:val="es-CO"/>
+        </w:rPr>
+      </w:pPr>
+      <w:r>
+        <w:rPr>
+          <w:lang w:val="es-CO"/>
+        </w:rPr>
+        <w:lastRenderedPageBreak/>
+        <w:drawing>
+          <wp:inline distT="0" distB="0" distL="0" distR="0" wp14:anchorId="6FEB5D89" wp14:editId="331B9008">
+            <wp:extent cx="5943600" cy="2764155"/>
+            <wp:effectExtent l="0" t="0" r="0" b="0"/>
+            <wp:docPr id="1" name="Imagen 1" descr="Interfaz de usuario gráfica, Texto, Aplicación&#10;&#10;Descripción generada automáticamente"/>
+            <wp:cNvGraphicFramePr>
+              <a:graphicFrameLocks xmlns:a="http://schemas.openxmlformats.org/drawingml/2006/main" noChangeAspect="1"/>
+            </wp:cNvGraphicFramePr>
+            <a:graphic xmlns:a="http://schemas.openxmlformats.org/drawingml/2006/main">
+              <a:graphicData uri="http://schemas.openxmlformats.org/drawingml/2006/picture">
+                <pic:pic xmlns:pic="http://schemas.openxmlformats.org/drawingml/2006/picture">
+                  <pic:nvPicPr>
+                    <pic:cNvPr id="1" name="Imagen 1" descr="Interfaz de usuario gráfica, Texto, Aplicación&#10;&#10;Descripción generada automáticamente"/>
+                    <pic:cNvPicPr/>
+                  </pic:nvPicPr>
+                  <pic:blipFill>
+                    <a:blip r:embed="rId7"/>
+                    <a:stretch>
+                      <a:fillRect/>
+                    </a:stretch>
+                  </pic:blipFill>
+                  <pic:spPr>
+                    <a:xfrm>
+                      <a:off x="0" y="0"/>
+                      <a:ext cx="5943600" cy="2764155"/>
+                    </a:xfrm>
+                    <a:prstGeom prst="rect">
+                      <a:avLst/>
+                    </a:prstGeom>
+                  </pic:spPr>
+                </pic:pic>
+              </a:graphicData>
+            </a:graphic>
+          </wp:inline>
+        </w:drawing>
+      </w:r>
+    </w:p>
+    <w:p>
+      <w:pPr>
+        <w:spacing w:line="360" w:lineRule="auto"/>
+        <w:rPr>
+          <w:lang w:val="es-CO"/>
+        </w:rPr>
+      </w:pPr>
+      <w:r>
+        <w:rPr>
+          <w:lang w:val="es-CO"/>
+        </w:rPr>
+        <w:drawing>
+          <wp:inline distT="0" distB="0" distL="0" distR="0" wp14:anchorId="4CEFA423" wp14:editId="691BA77F">
+            <wp:extent cx="5943600" cy="2888615"/>
+            <wp:effectExtent l="0" t="0" r="0" b="6985"/>
+            <wp:docPr id="11" name="Imagen 11" descr="Interfaz de usuario gráfica, Texto, Aplicación&#10;&#10;Descripción generada automáticamente"/>
+            <wp:cNvGraphicFramePr>
+              <a:graphicFrameLocks xmlns:a="http://schemas.openxmlformats.org/drawingml/2006/main" noChangeAspect="1"/>
+            </wp:cNvGraphicFramePr>
+            <a:graphic xmlns:a="http://schemas.openxmlformats.org/drawingml/2006/main">
+              <a:graphicData uri="http://schemas.openxmlformats.org/drawingml/2006/picture">
+                <pic:pic xmlns:pic="http://schemas.openxmlformats.org/drawingml/2006/picture">
+                  <pic:nvPicPr>
+                    <pic:cNvPr id="11" name="Imagen 11" descr="Interfaz de usuario gráfica, Texto, Aplicación&#10;&#10;Descripción generada automáticamente"/>
+                    <pic:cNvPicPr/>
+                  </pic:nvPicPr>
+                  <pic:blipFill>
+                    <a:blip r:embed="rId8"/>
+                    <a:stretch>
+                      <a:fillRect/>
+                    </a:stretch>
+                  </pic:blipFill>
+                  <pic:spPr>
+                    <a:xfrm>
+                      <a:off x="0" y="0"/>
+                      <a:ext cx="5943600" cy="2888615"/>
+                    </a:xfrm>
+                    <a:prstGeom prst="rect">
+                      <a:avLst/>
+                    </a:prstGeom>
+                  </pic:spPr>
+                </pic:pic>
+              </a:graphicData>
+            </a:graphic>
+          </wp:inline>
+        </w:drawing>
+      </w:r>
+    </w:p>
+    <w:p>
+      <w:pPr>
+        <w:spacing w:line="360" w:lineRule="auto"/>
+        <w:rPr>
+          <w:lang w:val="es-CO"/>
+        </w:rPr>
+      </w:pPr>
+      <w:r>
+        <w:rPr>
+          <w:lang w:val="es-CO"/>
+        </w:rPr>
+        <w:lastRenderedPageBreak/>
+        <w:drawing>
+          <wp:inline distT="0" distB="0" distL="0" distR="0" wp14:anchorId="47967ACA" wp14:editId="2E0188DE">
+            <wp:extent cx="5943600" cy="2860040"/>
+            <wp:effectExtent l="0" t="0" r="0" b="0"/>
+            <wp:docPr id="12" name="Imagen 12" descr="Interfaz de usuario gráfica, Texto, Aplicación, Correo electrónico&#10;&#10;Descripción generada automáticamente"/>
+            <wp:cNvGraphicFramePr>
+              <a:graphicFrameLocks xmlns:a="http://schemas.openxmlformats.org/drawingml/2006/main" noChangeAspect="1"/>
+            </wp:cNvGraphicFramePr>
+            <a:graphic xmlns:a="http://schemas.openxmlformats.org/drawingml/2006/main">
+              <a:graphicData uri="http://schemas.openxmlformats.org/drawingml/2006/picture">
+                <pic:pic xmlns:pic="http://schemas.openxmlformats.org/drawingml/2006/picture">
+                  <pic:nvPicPr>
+                    <pic:cNvPr id="12" name="Imagen 12" descr="Interfaz de usuario gráfica, Texto, Aplicación, Correo electrónico&#10;&#10;Descripción generada automáticamente"/>
+                    <pic:cNvPicPr/>
+                  </pic:nvPicPr>
+                  <pic:blipFill>
+                    <a:blip r:embed="rId9"/>
+                    <a:stretch>
+                      <a:fillRect/>
+                    </a:stretch>
+                  </pic:blipFill>
+                  <pic:spPr>
+                    <a:xfrm>
+                      <a:off x="0" y="0"/>
+                      <a:ext cx="5943600" cy="2860040"/>
+                    </a:xfrm>
+                    <a:prstGeom prst="rect">
+                      <a:avLst/>
+                    </a:prstGeom>
+                  </pic:spPr>
+                </pic:pic>
+              </a:graphicData>
+            </a:graphic>
+          </wp:inline>
+        </w:drawing>
+      </w:r>
+    </w:p>
+    <w:p>
+      <w:pPr>
+        <w:spacing w:line="360" w:lineRule="auto"/>
+        <w:rPr>
+          <w:lang w:val="es-CO"/>
+        </w:rPr>
+      </w:pPr>
     </w:p>
     <w:p>
       <w:pPr>

</xml_diff>